<commit_message>
finished STN in Excel
finished STN in Excel
</commit_message>
<xml_diff>
--- a/SOFTENG350_Assignment_1_elee353.docx
+++ b/SOFTENG350_Assignment_1_elee353.docx
@@ -67,8 +67,6 @@
       <w:r>
         <w:t>Prioritise the list of bus stops</w:t>
       </w:r>
-      <w:bookmarkStart w:id="0" w:name="_GoBack"/>
-      <w:bookmarkEnd w:id="0"/>
       <w:r>
         <w:t xml:space="preserve">: </w:t>
       </w:r>
@@ -177,11 +175,146 @@
     </w:p>
     <w:p/>
     <w:p>
+      <w:pPr>
+        <w:pStyle w:val="NoSpacing"/>
+      </w:pPr>
       <w:r>
         <w:t>2.</w:t>
       </w:r>
       <w:r>
         <w:t xml:space="preserve"> </w:t>
+      </w:r>
+    </w:p>
+    <w:p>
+      <w:pPr>
+        <w:pStyle w:val="NoSpacing"/>
+      </w:pPr>
+      <w:r>
+        <w:t>Visibility of system status</w:t>
+      </w:r>
+    </w:p>
+    <w:p>
+      <w:pPr>
+        <w:pStyle w:val="NoSpacing"/>
+      </w:pPr>
+    </w:p>
+    <w:p>
+      <w:pPr>
+        <w:pStyle w:val="NoSpacing"/>
+      </w:pPr>
+      <w:r>
+        <w:t>Match between system and the real world</w:t>
+      </w:r>
+    </w:p>
+    <w:p>
+      <w:pPr>
+        <w:pStyle w:val="NoSpacing"/>
+      </w:pPr>
+    </w:p>
+    <w:p>
+      <w:pPr>
+        <w:pStyle w:val="NoSpacing"/>
+      </w:pPr>
+    </w:p>
+    <w:p>
+      <w:pPr>
+        <w:pStyle w:val="NoSpacing"/>
+      </w:pPr>
+      <w:r>
+        <w:t>User control and freedom</w:t>
+      </w:r>
+    </w:p>
+    <w:p>
+      <w:pPr>
+        <w:pStyle w:val="NoSpacing"/>
+      </w:pPr>
+    </w:p>
+    <w:p>
+      <w:pPr>
+        <w:pStyle w:val="NoSpacing"/>
+      </w:pPr>
+      <w:r>
+        <w:t>Consistency and standards</w:t>
+      </w:r>
+    </w:p>
+    <w:p>
+      <w:pPr>
+        <w:pStyle w:val="NoSpacing"/>
+      </w:pPr>
+    </w:p>
+    <w:p>
+      <w:pPr>
+        <w:pStyle w:val="NoSpacing"/>
+      </w:pPr>
+      <w:r>
+        <w:t>Error prevention</w:t>
+      </w:r>
+    </w:p>
+    <w:p>
+      <w:pPr>
+        <w:pStyle w:val="NoSpacing"/>
+      </w:pPr>
+      <w:bookmarkStart w:id="0" w:name="_GoBack"/>
+      <w:bookmarkEnd w:id="0"/>
+    </w:p>
+    <w:p>
+      <w:pPr>
+        <w:pStyle w:val="NoSpacing"/>
+      </w:pPr>
+      <w:r>
+        <w:t>Recognition rather than recall</w:t>
+      </w:r>
+    </w:p>
+    <w:p>
+      <w:pPr>
+        <w:pStyle w:val="NoSpacing"/>
+      </w:pPr>
+    </w:p>
+    <w:p>
+      <w:pPr>
+        <w:pStyle w:val="NoSpacing"/>
+      </w:pPr>
+      <w:r>
+        <w:t>Flexibility and efficiency of use</w:t>
+      </w:r>
+    </w:p>
+    <w:p>
+      <w:pPr>
+        <w:pStyle w:val="NoSpacing"/>
+      </w:pPr>
+    </w:p>
+    <w:p>
+      <w:pPr>
+        <w:pStyle w:val="NoSpacing"/>
+      </w:pPr>
+      <w:r>
+        <w:t>Aesthetic and minimalist design</w:t>
+      </w:r>
+    </w:p>
+    <w:p>
+      <w:pPr>
+        <w:pStyle w:val="NoSpacing"/>
+      </w:pPr>
+    </w:p>
+    <w:p>
+      <w:pPr>
+        <w:pStyle w:val="NoSpacing"/>
+      </w:pPr>
+      <w:r>
+        <w:t>Help users recognize, diagnose, and recover from errors</w:t>
+      </w:r>
+    </w:p>
+    <w:p>
+      <w:pPr>
+        <w:pStyle w:val="NoSpacing"/>
+      </w:pPr>
+    </w:p>
+    <w:p>
+      <w:pPr>
+        <w:pStyle w:val="NoSpacing"/>
+      </w:pPr>
+      <w:r>
+        <w:t>Help and documentation</w:t>
       </w:r>
     </w:p>
     <w:sectPr>
@@ -309,8 +442,97 @@
       </w:rPr>
     </w:lvl>
   </w:abstractNum>
+  <w:abstractNum w:abstractNumId="1" w15:restartNumberingAfterBreak="0">
+    <w:nsid w:val="69B80F00"/>
+    <w:multiLevelType w:val="hybridMultilevel"/>
+    <w:tmpl w:val="528E943E"/>
+    <w:lvl w:ilvl="0" w:tplc="1409000F">
+      <w:start w:val="1"/>
+      <w:numFmt w:val="decimal"/>
+      <w:lvlText w:val="%1."/>
+      <w:lvlJc w:val="left"/>
+      <w:pPr>
+        <w:ind w:left="720" w:hanging="360"/>
+      </w:pPr>
+    </w:lvl>
+    <w:lvl w:ilvl="1" w:tplc="14090019" w:tentative="1">
+      <w:start w:val="1"/>
+      <w:numFmt w:val="lowerLetter"/>
+      <w:lvlText w:val="%2."/>
+      <w:lvlJc w:val="left"/>
+      <w:pPr>
+        <w:ind w:left="1440" w:hanging="360"/>
+      </w:pPr>
+    </w:lvl>
+    <w:lvl w:ilvl="2" w:tplc="1409001B" w:tentative="1">
+      <w:start w:val="1"/>
+      <w:numFmt w:val="lowerRoman"/>
+      <w:lvlText w:val="%3."/>
+      <w:lvlJc w:val="right"/>
+      <w:pPr>
+        <w:ind w:left="2160" w:hanging="180"/>
+      </w:pPr>
+    </w:lvl>
+    <w:lvl w:ilvl="3" w:tplc="1409000F" w:tentative="1">
+      <w:start w:val="1"/>
+      <w:numFmt w:val="decimal"/>
+      <w:lvlText w:val="%4."/>
+      <w:lvlJc w:val="left"/>
+      <w:pPr>
+        <w:ind w:left="2880" w:hanging="360"/>
+      </w:pPr>
+    </w:lvl>
+    <w:lvl w:ilvl="4" w:tplc="14090019" w:tentative="1">
+      <w:start w:val="1"/>
+      <w:numFmt w:val="lowerLetter"/>
+      <w:lvlText w:val="%5."/>
+      <w:lvlJc w:val="left"/>
+      <w:pPr>
+        <w:ind w:left="3600" w:hanging="360"/>
+      </w:pPr>
+    </w:lvl>
+    <w:lvl w:ilvl="5" w:tplc="1409001B" w:tentative="1">
+      <w:start w:val="1"/>
+      <w:numFmt w:val="lowerRoman"/>
+      <w:lvlText w:val="%6."/>
+      <w:lvlJc w:val="right"/>
+      <w:pPr>
+        <w:ind w:left="4320" w:hanging="180"/>
+      </w:pPr>
+    </w:lvl>
+    <w:lvl w:ilvl="6" w:tplc="1409000F" w:tentative="1">
+      <w:start w:val="1"/>
+      <w:numFmt w:val="decimal"/>
+      <w:lvlText w:val="%7."/>
+      <w:lvlJc w:val="left"/>
+      <w:pPr>
+        <w:ind w:left="5040" w:hanging="360"/>
+      </w:pPr>
+    </w:lvl>
+    <w:lvl w:ilvl="7" w:tplc="14090019" w:tentative="1">
+      <w:start w:val="1"/>
+      <w:numFmt w:val="lowerLetter"/>
+      <w:lvlText w:val="%8."/>
+      <w:lvlJc w:val="left"/>
+      <w:pPr>
+        <w:ind w:left="5760" w:hanging="360"/>
+      </w:pPr>
+    </w:lvl>
+    <w:lvl w:ilvl="8" w:tplc="1409001B" w:tentative="1">
+      <w:start w:val="1"/>
+      <w:numFmt w:val="lowerRoman"/>
+      <w:lvlText w:val="%9."/>
+      <w:lvlJc w:val="right"/>
+      <w:pPr>
+        <w:ind w:left="6480" w:hanging="180"/>
+      </w:pPr>
+    </w:lvl>
+  </w:abstractNum>
   <w:num w:numId="1">
     <w:abstractNumId w:val="0"/>
+  </w:num>
+  <w:num w:numId="2">
+    <w:abstractNumId w:val="1"/>
   </w:num>
 </w:numbering>
 </file>
@@ -750,6 +972,15 @@
       <w:contextualSpacing/>
     </w:pPr>
   </w:style>
+  <w:style w:type="paragraph" w:styleId="NoSpacing">
+    <w:name w:val="No Spacing"/>
+    <w:uiPriority w:val="1"/>
+    <w:qFormat/>
+    <w:rsid w:val="00FB3D04"/>
+    <w:pPr>
+      <w:spacing w:after="0" w:line="240" w:lineRule="auto"/>
+    </w:pPr>
+  </w:style>
 </w:styles>
 </file>
 

</xml_diff>

<commit_message>
I think that I would like to use this application frequently. Strongly disagree / Disagree / Neutral / Agree / Strongly agree
I think that I would like to use this application frequently.
Strongly disagree / Disagree / Neutral / Agree / Strongly agree
</commit_message>
<xml_diff>
--- a/SOFTENG350_Assignment_1_elee353.docx
+++ b/SOFTENG350_Assignment_1_elee353.docx
@@ -6290,15 +6290,31 @@
                 <w:sz w:val="24"/>
                 <w:szCs w:val="24"/>
               </w:rPr>
-              <w:t>Doable</w:t>
-            </w:r>
-            <w:r>
-              <w:rPr>
-                <w:rFonts w:ascii="Times New Roman" w:hAnsi="Times New Roman" w:cs="Times New Roman"/>
-                <w:sz w:val="24"/>
-                <w:szCs w:val="24"/>
-              </w:rPr>
-              <w:t xml:space="preserve"> / Confusing / Difficult / Impossible</w:t>
+              <w:t>Easy</w:t>
+            </w:r>
+            <w:r>
+              <w:rPr>
+                <w:rFonts w:ascii="Times New Roman" w:hAnsi="Times New Roman" w:cs="Times New Roman"/>
+                <w:sz w:val="24"/>
+                <w:szCs w:val="24"/>
+              </w:rPr>
+              <w:t xml:space="preserve"> / </w:t>
+            </w:r>
+            <w:r>
+              <w:rPr>
+                <w:rFonts w:ascii="Times New Roman" w:hAnsi="Times New Roman" w:cs="Times New Roman"/>
+                <w:sz w:val="24"/>
+                <w:szCs w:val="24"/>
+              </w:rPr>
+              <w:t>Neutral</w:t>
+            </w:r>
+            <w:r>
+              <w:rPr>
+                <w:rFonts w:ascii="Times New Roman" w:hAnsi="Times New Roman" w:cs="Times New Roman"/>
+                <w:sz w:val="24"/>
+                <w:szCs w:val="24"/>
+              </w:rPr>
+              <w:t xml:space="preserve"> / Difficult / Impossible</w:t>
             </w:r>
           </w:p>
         </w:tc>
@@ -6362,23 +6378,7 @@
                 <w:sz w:val="24"/>
                 <w:szCs w:val="24"/>
               </w:rPr>
-              <w:t xml:space="preserve">Very easy / </w:t>
-            </w:r>
-            <w:r>
-              <w:rPr>
-                <w:rFonts w:ascii="Times New Roman" w:hAnsi="Times New Roman" w:cs="Times New Roman"/>
-                <w:sz w:val="24"/>
-                <w:szCs w:val="24"/>
-              </w:rPr>
-              <w:t>Doable</w:t>
-            </w:r>
-            <w:r>
-              <w:rPr>
-                <w:rFonts w:ascii="Times New Roman" w:hAnsi="Times New Roman" w:cs="Times New Roman"/>
-                <w:sz w:val="24"/>
-                <w:szCs w:val="24"/>
-              </w:rPr>
-              <w:t xml:space="preserve"> / Confusing / Difficult / Impossible</w:t>
+              <w:t>Very easy / Easy / Neutral / Difficult / Impossible</w:t>
             </w:r>
           </w:p>
         </w:tc>
@@ -6442,23 +6442,7 @@
                 <w:sz w:val="24"/>
                 <w:szCs w:val="24"/>
               </w:rPr>
-              <w:t xml:space="preserve">Very easy / </w:t>
-            </w:r>
-            <w:r>
-              <w:rPr>
-                <w:rFonts w:ascii="Times New Roman" w:hAnsi="Times New Roman" w:cs="Times New Roman"/>
-                <w:sz w:val="24"/>
-                <w:szCs w:val="24"/>
-              </w:rPr>
-              <w:t>Doable</w:t>
-            </w:r>
-            <w:r>
-              <w:rPr>
-                <w:rFonts w:ascii="Times New Roman" w:hAnsi="Times New Roman" w:cs="Times New Roman"/>
-                <w:sz w:val="24"/>
-                <w:szCs w:val="24"/>
-              </w:rPr>
-              <w:t xml:space="preserve"> / Confusing / Difficult / Impossible</w:t>
+              <w:t>Very easy / Easy / Neutral / Difficult / Impossible</w:t>
             </w:r>
           </w:p>
         </w:tc>
@@ -6506,23 +6490,7 @@
                 <w:sz w:val="24"/>
                 <w:szCs w:val="24"/>
               </w:rPr>
-              <w:t xml:space="preserve">Very easy / </w:t>
-            </w:r>
-            <w:r>
-              <w:rPr>
-                <w:rFonts w:ascii="Times New Roman" w:hAnsi="Times New Roman" w:cs="Times New Roman"/>
-                <w:sz w:val="24"/>
-                <w:szCs w:val="24"/>
-              </w:rPr>
-              <w:t>Doable</w:t>
-            </w:r>
-            <w:r>
-              <w:rPr>
-                <w:rFonts w:ascii="Times New Roman" w:hAnsi="Times New Roman" w:cs="Times New Roman"/>
-                <w:sz w:val="24"/>
-                <w:szCs w:val="24"/>
-              </w:rPr>
-              <w:t xml:space="preserve"> / Confusing / Difficult / Impossible</w:t>
+              <w:t>Very easy / Easy / Neutral / Difficult / Impossible</w:t>
             </w:r>
           </w:p>
         </w:tc>
@@ -6588,7 +6556,7 @@
                 <w:sz w:val="24"/>
                 <w:szCs w:val="24"/>
               </w:rPr>
-              <w:t>Very easy / Doable / Confusing / Difficult / Impossible</w:t>
+              <w:t>Very easy / Easy / Neutral / Difficult / Impossible</w:t>
             </w:r>
           </w:p>
         </w:tc>
@@ -6806,9 +6774,273 @@
                 <w:sz w:val="24"/>
                 <w:szCs w:val="24"/>
               </w:rPr>
-              <w:t>Very easy / Doable / Confusing / Difficult / Impossible</w:t>
+              <w:t>Very easy / Easy / Neutral / Difficult / Impossible</w:t>
             </w:r>
           </w:p>
+        </w:tc>
+      </w:tr>
+      <w:tr>
+        <w:tc>
+          <w:tcPr>
+            <w:tcW w:w="4508" w:type="dxa"/>
+          </w:tcPr>
+          <w:p>
+            <w:pPr>
+              <w:pStyle w:val="NoSpacing"/>
+              <w:rPr>
+                <w:rFonts w:ascii="Times New Roman" w:hAnsi="Times New Roman" w:cs="Times New Roman"/>
+                <w:sz w:val="24"/>
+                <w:szCs w:val="24"/>
+              </w:rPr>
+            </w:pPr>
+            <w:bookmarkStart w:id="0" w:name="_GoBack"/>
+            <w:bookmarkEnd w:id="0"/>
+            <w:r>
+              <w:rPr>
+                <w:rFonts w:ascii="Times New Roman" w:hAnsi="Times New Roman" w:cs="Times New Roman"/>
+                <w:sz w:val="24"/>
+                <w:szCs w:val="24"/>
+              </w:rPr>
+              <w:t>I think that I would like to</w:t>
+            </w:r>
+            <w:r>
+              <w:rPr>
+                <w:rFonts w:ascii="Times New Roman" w:hAnsi="Times New Roman" w:cs="Times New Roman"/>
+                <w:sz w:val="24"/>
+                <w:szCs w:val="24"/>
+              </w:rPr>
+              <w:t xml:space="preserve"> </w:t>
+            </w:r>
+            <w:r>
+              <w:rPr>
+                <w:rFonts w:ascii="Times New Roman" w:hAnsi="Times New Roman" w:cs="Times New Roman"/>
+                <w:sz w:val="24"/>
+                <w:szCs w:val="24"/>
+              </w:rPr>
+              <w:t>use this application</w:t>
+            </w:r>
+            <w:r>
+              <w:rPr>
+                <w:rFonts w:ascii="Times New Roman" w:hAnsi="Times New Roman" w:cs="Times New Roman"/>
+                <w:sz w:val="24"/>
+                <w:szCs w:val="24"/>
+              </w:rPr>
+              <w:t xml:space="preserve"> frequently</w:t>
+            </w:r>
+            <w:r>
+              <w:rPr>
+                <w:rFonts w:ascii="Times New Roman" w:hAnsi="Times New Roman" w:cs="Times New Roman"/>
+                <w:sz w:val="24"/>
+                <w:szCs w:val="24"/>
+              </w:rPr>
+              <w:t>.</w:t>
+            </w:r>
+          </w:p>
+        </w:tc>
+        <w:tc>
+          <w:tcPr>
+            <w:tcW w:w="4508" w:type="dxa"/>
+          </w:tcPr>
+          <w:p>
+            <w:pPr>
+              <w:pStyle w:val="NoSpacing"/>
+              <w:rPr>
+                <w:rFonts w:ascii="Times New Roman" w:hAnsi="Times New Roman" w:cs="Times New Roman"/>
+                <w:sz w:val="24"/>
+                <w:szCs w:val="24"/>
+              </w:rPr>
+            </w:pPr>
+            <w:r>
+              <w:rPr>
+                <w:rFonts w:ascii="Times New Roman" w:hAnsi="Times New Roman" w:cs="Times New Roman"/>
+                <w:sz w:val="24"/>
+                <w:szCs w:val="24"/>
+              </w:rPr>
+              <w:t>Strongly disagree / Disagree / Neutral / Agree / Strongly agree</w:t>
+            </w:r>
+          </w:p>
+        </w:tc>
+      </w:tr>
+      <w:tr>
+        <w:tc>
+          <w:tcPr>
+            <w:tcW w:w="4508" w:type="dxa"/>
+          </w:tcPr>
+          <w:p>
+            <w:pPr>
+              <w:pStyle w:val="NoSpacing"/>
+              <w:rPr>
+                <w:rFonts w:ascii="Times New Roman" w:hAnsi="Times New Roman" w:cs="Times New Roman"/>
+                <w:sz w:val="24"/>
+                <w:szCs w:val="24"/>
+              </w:rPr>
+            </w:pPr>
+            <w:r>
+              <w:rPr>
+                <w:rFonts w:ascii="Times New Roman" w:hAnsi="Times New Roman" w:cs="Times New Roman"/>
+                <w:sz w:val="24"/>
+                <w:szCs w:val="24"/>
+              </w:rPr>
+              <w:t xml:space="preserve">Which feature of the </w:t>
+            </w:r>
+            <w:r>
+              <w:rPr>
+                <w:rFonts w:ascii="Times New Roman" w:hAnsi="Times New Roman" w:cs="Times New Roman"/>
+                <w:sz w:val="24"/>
+                <w:szCs w:val="24"/>
+              </w:rPr>
+              <w:t>software</w:t>
+            </w:r>
+            <w:r>
+              <w:rPr>
+                <w:rFonts w:ascii="Times New Roman" w:hAnsi="Times New Roman" w:cs="Times New Roman"/>
+                <w:sz w:val="24"/>
+                <w:szCs w:val="24"/>
+              </w:rPr>
+              <w:t xml:space="preserve"> did you like the most</w:t>
+            </w:r>
+            <w:r>
+              <w:rPr>
+                <w:rFonts w:ascii="Times New Roman" w:hAnsi="Times New Roman" w:cs="Times New Roman"/>
+                <w:sz w:val="24"/>
+                <w:szCs w:val="24"/>
+              </w:rPr>
+              <w:t>?</w:t>
+            </w:r>
+          </w:p>
+        </w:tc>
+        <w:tc>
+          <w:tcPr>
+            <w:tcW w:w="4508" w:type="dxa"/>
+          </w:tcPr>
+          <w:p>
+            <w:pPr>
+              <w:pStyle w:val="NoSpacing"/>
+              <w:rPr>
+                <w:rFonts w:ascii="Times New Roman" w:hAnsi="Times New Roman" w:cs="Times New Roman"/>
+                <w:sz w:val="24"/>
+                <w:szCs w:val="24"/>
+              </w:rPr>
+            </w:pPr>
+          </w:p>
+        </w:tc>
+      </w:tr>
+      <w:tr>
+        <w:tc>
+          <w:tcPr>
+            <w:tcW w:w="4508" w:type="dxa"/>
+          </w:tcPr>
+          <w:p>
+            <w:pPr>
+              <w:pStyle w:val="NoSpacing"/>
+              <w:rPr>
+                <w:rFonts w:ascii="Times New Roman" w:hAnsi="Times New Roman" w:cs="Times New Roman"/>
+                <w:sz w:val="24"/>
+                <w:szCs w:val="24"/>
+              </w:rPr>
+            </w:pPr>
+            <w:r>
+              <w:rPr>
+                <w:rFonts w:ascii="Times New Roman" w:hAnsi="Times New Roman" w:cs="Times New Roman"/>
+                <w:sz w:val="24"/>
+                <w:szCs w:val="24"/>
+              </w:rPr>
+              <w:t xml:space="preserve">Which feature of the </w:t>
+            </w:r>
+            <w:r>
+              <w:rPr>
+                <w:rFonts w:ascii="Times New Roman" w:hAnsi="Times New Roman" w:cs="Times New Roman"/>
+                <w:sz w:val="24"/>
+                <w:szCs w:val="24"/>
+              </w:rPr>
+              <w:t xml:space="preserve">software </w:t>
+            </w:r>
+            <w:r>
+              <w:rPr>
+                <w:rFonts w:ascii="Times New Roman" w:hAnsi="Times New Roman" w:cs="Times New Roman"/>
+                <w:sz w:val="24"/>
+                <w:szCs w:val="24"/>
+              </w:rPr>
+              <w:t xml:space="preserve">did you </w:t>
+            </w:r>
+            <w:r>
+              <w:rPr>
+                <w:rFonts w:ascii="Times New Roman" w:hAnsi="Times New Roman" w:cs="Times New Roman"/>
+                <w:sz w:val="24"/>
+                <w:szCs w:val="24"/>
+              </w:rPr>
+              <w:t>dis</w:t>
+            </w:r>
+            <w:r>
+              <w:rPr>
+                <w:rFonts w:ascii="Times New Roman" w:hAnsi="Times New Roman" w:cs="Times New Roman"/>
+                <w:sz w:val="24"/>
+                <w:szCs w:val="24"/>
+              </w:rPr>
+              <w:t>like the most</w:t>
+            </w:r>
+            <w:r>
+              <w:rPr>
+                <w:rFonts w:ascii="Times New Roman" w:hAnsi="Times New Roman" w:cs="Times New Roman"/>
+                <w:sz w:val="24"/>
+                <w:szCs w:val="24"/>
+              </w:rPr>
+              <w:t>?</w:t>
+            </w:r>
+          </w:p>
+        </w:tc>
+        <w:tc>
+          <w:tcPr>
+            <w:tcW w:w="4508" w:type="dxa"/>
+          </w:tcPr>
+          <w:p/>
+        </w:tc>
+      </w:tr>
+      <w:tr>
+        <w:tc>
+          <w:tcPr>
+            <w:tcW w:w="4508" w:type="dxa"/>
+          </w:tcPr>
+          <w:p>
+            <w:pPr>
+              <w:pStyle w:val="NoSpacing"/>
+              <w:rPr>
+                <w:rFonts w:ascii="Times New Roman" w:hAnsi="Times New Roman" w:cs="Times New Roman"/>
+                <w:sz w:val="24"/>
+                <w:szCs w:val="24"/>
+              </w:rPr>
+            </w:pPr>
+            <w:r>
+              <w:rPr>
+                <w:rFonts w:ascii="Times New Roman" w:hAnsi="Times New Roman" w:cs="Times New Roman"/>
+                <w:sz w:val="24"/>
+                <w:szCs w:val="24"/>
+              </w:rPr>
+              <w:t xml:space="preserve">What other feature(s) would you like to see implemented in the </w:t>
+            </w:r>
+            <w:r>
+              <w:rPr>
+                <w:rFonts w:ascii="Times New Roman" w:hAnsi="Times New Roman" w:cs="Times New Roman"/>
+                <w:sz w:val="24"/>
+                <w:szCs w:val="24"/>
+              </w:rPr>
+              <w:t>software</w:t>
+            </w:r>
+            <w:r>
+              <w:rPr>
+                <w:rFonts w:ascii="Times New Roman" w:hAnsi="Times New Roman" w:cs="Times New Roman"/>
+                <w:sz w:val="24"/>
+                <w:szCs w:val="24"/>
+              </w:rPr>
+              <w:t>?</w:t>
+            </w:r>
+          </w:p>
+        </w:tc>
+        <w:tc>
+          <w:tcPr>
+            <w:tcW w:w="4508" w:type="dxa"/>
+          </w:tcPr>
+          <w:p/>
         </w:tc>
       </w:tr>
     </w:tbl>
@@ -7223,6 +7455,7 @@
           <w:sz w:val="24"/>
           <w:szCs w:val="24"/>
         </w:rPr>
+        <w:lastRenderedPageBreak/>
         <w:t>The facilitator will introduce hims</w:t>
       </w:r>
       <w:r>
@@ -7509,7 +7742,6 @@
           <w:sz w:val="24"/>
           <w:szCs w:val="24"/>
         </w:rPr>
-        <w:lastRenderedPageBreak/>
         <w:t xml:space="preserve">Find </w:t>
       </w:r>
       <w:r>
@@ -7775,15 +8007,7 @@
           <w:sz w:val="24"/>
           <w:szCs w:val="24"/>
         </w:rPr>
-        <w:t>should</w:t>
-      </w:r>
-      <w:r>
-        <w:rPr>
-          <w:rFonts w:ascii="Times New Roman" w:hAnsi="Times New Roman" w:cs="Times New Roman"/>
-          <w:sz w:val="24"/>
-          <w:szCs w:val="24"/>
-        </w:rPr>
-        <w:t xml:space="preserve"> read how many stops away in the accordion and tap on the bus route accordion to navigate to the map.</w:t>
+        <w:t>should read how many stops away in the accordion and tap on the bus route accordion to navigate to the map.</w:t>
       </w:r>
     </w:p>
     <w:p>
@@ -7877,15 +8101,7 @@
           <w:sz w:val="24"/>
           <w:szCs w:val="24"/>
         </w:rPr>
-        <w:t>should</w:t>
-      </w:r>
-      <w:r>
-        <w:rPr>
-          <w:rFonts w:ascii="Times New Roman" w:hAnsi="Times New Roman" w:cs="Times New Roman"/>
-          <w:sz w:val="24"/>
-          <w:szCs w:val="24"/>
-        </w:rPr>
-        <w:t xml:space="preserve"> require less assistance this time, but adequate assistance should still be given.</w:t>
+        <w:t>should require less assistance this time, but adequate assistance should still be given.</w:t>
       </w:r>
     </w:p>
     <w:p>
@@ -7915,15 +8131,7 @@
           <w:sz w:val="24"/>
           <w:szCs w:val="24"/>
         </w:rPr>
-        <w:t>Great,</w:t>
-      </w:r>
-      <w:r>
-        <w:rPr>
-          <w:rFonts w:ascii="Times New Roman" w:hAnsi="Times New Roman" w:cs="Times New Roman"/>
-          <w:sz w:val="24"/>
-          <w:szCs w:val="24"/>
-        </w:rPr>
-        <w:t xml:space="preserve"> type in your customised name for this bus stop.”</w:t>
+        <w:t>Great, type in your customised name for this bus stop.”</w:t>
       </w:r>
     </w:p>
     <w:p>
@@ -8816,7 +9024,25 @@
           <w:sz w:val="24"/>
           <w:szCs w:val="24"/>
         </w:rPr>
-        <w:t xml:space="preserve">Software tools such as R and opencsv can be utilised. </w:t>
+        <w:t xml:space="preserve">Software tools such as R and </w:t>
+      </w:r>
+      <w:proofErr w:type="spellStart"/>
+      <w:r>
+        <w:rPr>
+          <w:rFonts w:ascii="Times New Roman" w:hAnsi="Times New Roman" w:cs="Times New Roman"/>
+          <w:sz w:val="24"/>
+          <w:szCs w:val="24"/>
+        </w:rPr>
+        <w:t>opencsv</w:t>
+      </w:r>
+      <w:proofErr w:type="spellEnd"/>
+      <w:r>
+        <w:rPr>
+          <w:rFonts w:ascii="Times New Roman" w:hAnsi="Times New Roman" w:cs="Times New Roman"/>
+          <w:sz w:val="24"/>
+          <w:szCs w:val="24"/>
+        </w:rPr>
+        <w:t xml:space="preserve"> can be utilised. </w:t>
       </w:r>
       <w:r>
         <w:rPr>
@@ -8856,6 +9082,7 @@
           <w:sz w:val="24"/>
           <w:szCs w:val="24"/>
         </w:rPr>
+        <w:lastRenderedPageBreak/>
         <w:t>number</w:t>
       </w:r>
       <w:r>
@@ -8932,8 +9159,6 @@
         </w:rPr>
         <w:t xml:space="preserve">the </w:t>
       </w:r>
-      <w:bookmarkStart w:id="0" w:name="_GoBack"/>
-      <w:bookmarkEnd w:id="0"/>
       <w:r>
         <w:rPr>
           <w:rFonts w:ascii="Times New Roman" w:hAnsi="Times New Roman" w:cs="Times New Roman"/>
@@ -9074,7 +9299,6 @@
           <w:sz w:val="24"/>
           <w:szCs w:val="24"/>
         </w:rPr>
-        <w:lastRenderedPageBreak/>
         <w:t>X participants successfully completed the task</w:t>
       </w:r>
       <w:r>
@@ -9269,23 +9493,7 @@
           <w:sz w:val="24"/>
           <w:szCs w:val="24"/>
         </w:rPr>
-        <w:t>the time take, the task completion data, questionnaire responses, and our observations</w:t>
-      </w:r>
-      <w:r>
-        <w:rPr>
-          <w:rFonts w:ascii="Times New Roman" w:hAnsi="Times New Roman" w:cs="Times New Roman"/>
-          <w:sz w:val="24"/>
-          <w:szCs w:val="24"/>
-        </w:rPr>
-        <w:t xml:space="preserve"> will be suggested in the summary</w:t>
-      </w:r>
-      <w:r>
-        <w:rPr>
-          <w:rFonts w:ascii="Times New Roman" w:hAnsi="Times New Roman" w:cs="Times New Roman"/>
-          <w:sz w:val="24"/>
-          <w:szCs w:val="24"/>
-        </w:rPr>
-        <w:t>.</w:t>
+        <w:t>the time take, the task completion data, questionnaire responses, and our observations will be suggested in the summary.</w:t>
       </w:r>
     </w:p>
     <w:p>
@@ -11800,7 +12008,7 @@
 </file>
 
 <file path=customXml/itemProps1.xml><?xml version="1.0" encoding="utf-8"?>
-<ds:datastoreItem xmlns:ds="http://schemas.openxmlformats.org/officeDocument/2006/customXml" ds:itemID="{88E4BF65-7D96-4D7E-8337-EB4245AE44EE}">
+<ds:datastoreItem xmlns:ds="http://schemas.openxmlformats.org/officeDocument/2006/customXml" ds:itemID="{3101A27D-9D2E-4330-90BE-EEB2F8786666}">
   <ds:schemaRefs>
     <ds:schemaRef ds:uri="http://schemas.openxmlformats.org/officeDocument/2006/bibliography"/>
   </ds:schemaRefs>

</xml_diff>